<commit_message>
Modified report, added figures
</commit_message>
<xml_diff>
--- a/SI_CE1_231471_260572.docx
+++ b/SI_CE1_231471_260572.docx
@@ -58,7 +58,6 @@
         <w:t xml:space="preserve"> function. Plot of the autocorrelation function for </w:t>
       </w:r>
       <w:proofErr w:type="spellStart"/>
-      <w:proofErr w:type="gramStart"/>
       <w:r>
         <w:rPr>
           <w:lang w:val="en-GB"/>
@@ -70,14 +69,7 @@
         <w:rPr>
           <w:lang w:val="en-GB"/>
         </w:rPr>
-        <w:t>(</w:t>
-      </w:r>
-      <w:proofErr w:type="gramEnd"/>
-      <w:r>
-        <w:rPr>
-          <w:lang w:val="en-GB"/>
-        </w:rPr>
-        <w:t>6,4)</w:t>
+        <w:t>(6,4)</w:t>
       </w:r>
     </w:p>
     <w:p>
@@ -124,7 +116,6 @@
         <w:t xml:space="preserve"> [R, h] = </w:t>
       </w:r>
       <w:proofErr w:type="spellStart"/>
-      <w:proofErr w:type="gramStart"/>
       <w:r>
         <w:rPr>
           <w:rFonts w:ascii="Courier New" w:hAnsi="Courier New" w:cs="Courier New"/>
@@ -140,16 +131,7 @@
           <w:color w:val="000000"/>
           <w:lang w:val="en-GB"/>
         </w:rPr>
-        <w:t>(</w:t>
-      </w:r>
-      <w:proofErr w:type="gramEnd"/>
-      <w:r>
-        <w:rPr>
-          <w:rFonts w:ascii="Courier New" w:hAnsi="Courier New" w:cs="Courier New"/>
-          <w:color w:val="000000"/>
-          <w:lang w:val="en-GB"/>
-        </w:rPr>
-        <w:t>u, y)</w:t>
+        <w:t>(u, y)</w:t>
       </w:r>
     </w:p>
     <w:p>
@@ -209,25 +191,7 @@
           <w:color w:val="000000"/>
           <w:lang w:val="en-GB"/>
         </w:rPr>
-        <w:t xml:space="preserve">M = </w:t>
-      </w:r>
-      <w:proofErr w:type="gramStart"/>
-      <w:r>
-        <w:rPr>
-          <w:rFonts w:ascii="Courier New" w:hAnsi="Courier New" w:cs="Courier New"/>
-          <w:color w:val="000000"/>
-          <w:lang w:val="en-GB"/>
-        </w:rPr>
-        <w:t>lcm(</w:t>
-      </w:r>
-      <w:proofErr w:type="gramEnd"/>
-      <w:r>
-        <w:rPr>
-          <w:rFonts w:ascii="Courier New" w:hAnsi="Courier New" w:cs="Courier New"/>
-          <w:color w:val="000000"/>
-          <w:lang w:val="en-GB"/>
-        </w:rPr>
-        <w:t>L, N);</w:t>
+        <w:t>M = lcm(L, N);</w:t>
       </w:r>
     </w:p>
     <w:p>
@@ -300,21 +264,12 @@
           <w:rFonts w:ascii="Courier New" w:hAnsi="Courier New" w:cs="Courier New"/>
         </w:rPr>
       </w:pPr>
-      <w:proofErr w:type="gramStart"/>
       <w:r>
         <w:rPr>
           <w:rFonts w:ascii="Courier New" w:hAnsi="Courier New" w:cs="Courier New"/>
           <w:color w:val="000000"/>
         </w:rPr>
-        <w:t>y</w:t>
-      </w:r>
-      <w:proofErr w:type="gramEnd"/>
-      <w:r>
-        <w:rPr>
-          <w:rFonts w:ascii="Courier New" w:hAnsi="Courier New" w:cs="Courier New"/>
-          <w:color w:val="000000"/>
-        </w:rPr>
-        <w:t xml:space="preserve"> = </w:t>
+        <w:t xml:space="preserve">y = </w:t>
       </w:r>
       <w:proofErr w:type="spellStart"/>
       <w:r>
@@ -399,7 +354,6 @@
         <w:t xml:space="preserve">    R(i+1) = u'*</w:t>
       </w:r>
       <w:proofErr w:type="spellStart"/>
-      <w:proofErr w:type="gramStart"/>
       <w:r>
         <w:rPr>
           <w:rFonts w:ascii="Courier New" w:hAnsi="Courier New" w:cs="Courier New"/>
@@ -415,16 +369,7 @@
           <w:color w:val="000000"/>
           <w:lang w:val="en-GB"/>
         </w:rPr>
-        <w:t>(</w:t>
-      </w:r>
-      <w:proofErr w:type="gramEnd"/>
-      <w:r>
-        <w:rPr>
-          <w:rFonts w:ascii="Courier New" w:hAnsi="Courier New" w:cs="Courier New"/>
-          <w:color w:val="000000"/>
-          <w:lang w:val="en-GB"/>
-        </w:rPr>
-        <w:t xml:space="preserve">y, </w:t>
+        <w:t xml:space="preserve">(y, </w:t>
       </w:r>
       <w:proofErr w:type="spellStart"/>
       <w:r>
@@ -527,12 +472,147 @@
     </w:p>
     <w:p>
       <w:pPr>
-        <w:rPr>
-          <w:lang w:val="en-GB"/>
-        </w:rPr>
-      </w:pPr>
+        <w:keepNext/>
+      </w:pPr>
+      <w:r>
+        <w:rPr>
+          <w:noProof/>
+          <w:lang w:val="en-GB"/>
+        </w:rPr>
+        <w:lastRenderedPageBreak/>
+        <w:drawing>
+          <wp:inline distT="0" distB="0" distL="0" distR="0">
+            <wp:extent cx="5759450" cy="4318000"/>
+            <wp:effectExtent l="0" t="0" r="0" b="6350"/>
+            <wp:docPr id="1" name="Image 1"/>
+            <wp:cNvGraphicFramePr>
+              <a:graphicFrameLocks xmlns:a="http://schemas.openxmlformats.org/drawingml/2006/main" noChangeAspect="1"/>
+            </wp:cNvGraphicFramePr>
+            <a:graphic xmlns:a="http://schemas.openxmlformats.org/drawingml/2006/main">
+              <a:graphicData uri="http://schemas.openxmlformats.org/drawingml/2006/picture">
+                <pic:pic xmlns:pic="http://schemas.openxmlformats.org/drawingml/2006/picture">
+                  <pic:nvPicPr>
+                    <pic:cNvPr id="0" name="Picture 3"/>
+                    <pic:cNvPicPr>
+                      <a:picLocks noChangeAspect="1" noChangeArrowheads="1"/>
+                    </pic:cNvPicPr>
+                  </pic:nvPicPr>
+                  <pic:blipFill>
+                    <a:blip r:embed="rId7">
+                      <a:extLst>
+                        <a:ext uri="{28A0092B-C50C-407E-A947-70E740481C1C}">
+                          <a14:useLocalDpi xmlns:a14="http://schemas.microsoft.com/office/drawing/2010/main" val="0"/>
+                        </a:ext>
+                      </a:extLst>
+                    </a:blip>
+                    <a:srcRect/>
+                    <a:stretch>
+                      <a:fillRect/>
+                    </a:stretch>
+                  </pic:blipFill>
+                  <pic:spPr bwMode="auto">
+                    <a:xfrm>
+                      <a:off x="0" y="0"/>
+                      <a:ext cx="5759450" cy="4318000"/>
+                    </a:xfrm>
+                    <a:prstGeom prst="rect">
+                      <a:avLst/>
+                    </a:prstGeom>
+                    <a:noFill/>
+                    <a:ln>
+                      <a:noFill/>
+                    </a:ln>
+                  </pic:spPr>
+                </pic:pic>
+              </a:graphicData>
+            </a:graphic>
+          </wp:inline>
+        </w:drawing>
+      </w:r>
+    </w:p>
+    <w:p>
+      <w:pPr>
+        <w:pStyle w:val="Lgende"/>
+        <w:rPr>
+          <w:lang w:val="en-GB"/>
+        </w:rPr>
+      </w:pPr>
+      <w:r>
+        <w:rPr>
+          <w:lang w:val="en-GB"/>
+        </w:rPr>
+        <w:t xml:space="preserve">Figure </w:t>
+      </w:r>
+      <w:r>
+        <w:fldChar w:fldCharType="begin"/>
+      </w:r>
+      <w:r>
+        <w:rPr>
+          <w:lang w:val="en-GB"/>
+        </w:rPr>
+        <w:instrText xml:space="preserve"> SEQ Figure \* ARABIC </w:instrText>
+      </w:r>
+      <w:r>
+        <w:fldChar w:fldCharType="separate"/>
+      </w:r>
+      <w:r>
+        <w:rPr>
+          <w:noProof/>
+          <w:lang w:val="en-GB"/>
+        </w:rPr>
+        <w:t>1</w:t>
+      </w:r>
+      <w:r>
+        <w:fldChar w:fldCharType="end"/>
+      </w:r>
+      <w:r>
+        <w:rPr>
+          <w:lang w:val="en-GB"/>
+        </w:rPr>
+        <w:t xml:space="preserve">: plot of the </w:t>
+      </w:r>
+      <w:proofErr w:type="spellStart"/>
+      <w:r>
+        <w:rPr>
+          <w:lang w:val="en-GB"/>
+        </w:rPr>
+        <w:t>intcor</w:t>
+      </w:r>
+      <w:r>
+        <w:rPr>
+          <w:lang w:val="en-GB"/>
+        </w:rPr>
+        <w:t>.</w:t>
+      </w:r>
       <w:bookmarkStart w:id="0" w:name="_GoBack"/>
       <w:bookmarkEnd w:id="0"/>
+      <w:r>
+        <w:rPr>
+          <w:lang w:val="en-GB"/>
+        </w:rPr>
+        <w:t>m</w:t>
+      </w:r>
+      <w:proofErr w:type="spellEnd"/>
+      <w:r>
+        <w:rPr>
+          <w:lang w:val="en-GB"/>
+        </w:rPr>
+        <w:t xml:space="preserve"> for a </w:t>
+      </w:r>
+      <w:proofErr w:type="spellStart"/>
+      <w:r>
+        <w:rPr>
+          <w:lang w:val="en-GB"/>
+        </w:rPr>
+        <w:t>prbs</w:t>
+      </w:r>
+      <w:proofErr w:type="spellEnd"/>
+      <w:r>
+        <w:rPr>
+          <w:lang w:val="en-GB"/>
+        </w:rPr>
+        <w:t>(6,4)</w:t>
+      </w:r>
     </w:p>
     <w:p>
       <w:pPr>
@@ -727,7 +807,7 @@
       </w:pPr>
     </w:p>
     <w:sectPr>
-      <w:headerReference w:type="default" r:id="rId7"/>
+      <w:headerReference w:type="default" r:id="rId8"/>
       <w:pgSz w:w="11906" w:h="16838"/>
       <w:pgMar w:top="1417" w:right="1417" w:bottom="1417" w:left="1417" w:header="708" w:footer="708" w:gutter="0"/>
       <w:cols w:space="708"/>
@@ -1807,6 +1887,25 @@
       <w:lang w:val="fr-CH"/>
     </w:rPr>
   </w:style>
+  <w:style w:type="paragraph" w:styleId="Lgende">
+    <w:name w:val="caption"/>
+    <w:basedOn w:val="Normal"/>
+    <w:next w:val="Normal"/>
+    <w:uiPriority w:val="35"/>
+    <w:unhideWhenUsed/>
+    <w:qFormat/>
+    <w:rsid w:val="00EB65C6"/>
+    <w:pPr>
+      <w:spacing w:after="200" w:line="240" w:lineRule="auto"/>
+    </w:pPr>
+    <w:rPr>
+      <w:i/>
+      <w:iCs/>
+      <w:color w:val="44546A" w:themeColor="text2"/>
+      <w:sz w:val="18"/>
+      <w:szCs w:val="18"/>
+    </w:rPr>
+  </w:style>
 </w:styles>
 </file>
 

</xml_diff>